<commit_message>
chinh sua cau 1
</commit_message>
<xml_diff>
--- a/cau1.docx
+++ b/cau1.docx
@@ -10,37 +10,8 @@
           <w:numId w:val="2"/>
         </w:numPr>
       </w:pPr>
-      <w:proofErr w:type="spellStart"/>
       <w:r>
-        <w:t>Giải</w:t>
-      </w:r>
-      <w:proofErr w:type="spellEnd"/>
-      <w:r>
-        <w:t xml:space="preserve"> </w:t>
-      </w:r>
-      <w:proofErr w:type="spellStart"/>
-      <w:r>
-        <w:t>thích</w:t>
-      </w:r>
-      <w:proofErr w:type="spellEnd"/>
-      <w:r>
-        <w:t xml:space="preserve"> </w:t>
-      </w:r>
-      <w:proofErr w:type="spellStart"/>
-      <w:r>
-        <w:t>câu</w:t>
-      </w:r>
-      <w:proofErr w:type="spellEnd"/>
-      <w:r>
-        <w:t xml:space="preserve"> </w:t>
-      </w:r>
-      <w:proofErr w:type="spellStart"/>
-      <w:r>
-        <w:t>lệnh</w:t>
-      </w:r>
-      <w:proofErr w:type="spellEnd"/>
-      <w:r>
-        <w:t xml:space="preserve"> git diff</w:t>
+        <w:t>Giải thích câu lệnh git diff</w:t>
       </w:r>
     </w:p>
     <w:p>
@@ -51,61 +22,8 @@
           <w:numId w:val="3"/>
         </w:numPr>
       </w:pPr>
-      <w:proofErr w:type="spellStart"/>
       <w:r>
-        <w:t>Dùng</w:t>
-      </w:r>
-      <w:proofErr w:type="spellEnd"/>
-      <w:r>
-        <w:t xml:space="preserve"> </w:t>
-      </w:r>
-      <w:proofErr w:type="spellStart"/>
-      <w:r>
-        <w:t>để</w:t>
-      </w:r>
-      <w:proofErr w:type="spellEnd"/>
-      <w:r>
-        <w:t xml:space="preserve"> so </w:t>
-      </w:r>
-      <w:proofErr w:type="spellStart"/>
-      <w:r>
-        <w:t>sánh</w:t>
-      </w:r>
-      <w:proofErr w:type="spellEnd"/>
-      <w:r>
-        <w:t xml:space="preserve"> </w:t>
-      </w:r>
-      <w:proofErr w:type="spellStart"/>
-      <w:r>
-        <w:t>sự</w:t>
-      </w:r>
-      <w:proofErr w:type="spellEnd"/>
-      <w:r>
-        <w:t xml:space="preserve"> </w:t>
-      </w:r>
-      <w:proofErr w:type="spellStart"/>
-      <w:r>
-        <w:t>khác</w:t>
-      </w:r>
-      <w:proofErr w:type="spellEnd"/>
-      <w:r>
-        <w:t xml:space="preserve"> </w:t>
-      </w:r>
-      <w:proofErr w:type="spellStart"/>
-      <w:r>
-        <w:t>nhau</w:t>
-      </w:r>
-      <w:proofErr w:type="spellEnd"/>
-      <w:r>
-        <w:t xml:space="preserve"> </w:t>
-      </w:r>
-      <w:proofErr w:type="spellStart"/>
-      <w:r>
-        <w:t>giữa</w:t>
-      </w:r>
-      <w:proofErr w:type="spellEnd"/>
-      <w:r>
-        <w:t>:</w:t>
+        <w:t>Dùng để so sánh sự khác nhau giữa:</w:t>
       </w:r>
     </w:p>
     <w:p>
@@ -117,146 +35,10 @@
         </w:numPr>
       </w:pPr>
       <w:r>
-        <w:t xml:space="preserve">2 </w:t>
-      </w:r>
-      <w:proofErr w:type="gramStart"/>
-      <w:r>
-        <w:t>commit</w:t>
-      </w:r>
-      <w:proofErr w:type="gramEnd"/>
-      <w:r>
-        <w:t xml:space="preserve">. </w:t>
-      </w:r>
-      <w:proofErr w:type="spellStart"/>
-      <w:r>
-        <w:t>Vd</w:t>
-      </w:r>
-      <w:proofErr w:type="spellEnd"/>
-      <w:r>
-        <w:t xml:space="preserve">: </w:t>
-      </w:r>
-      <w:proofErr w:type="spellStart"/>
-      <w:r>
-        <w:t>sự</w:t>
-      </w:r>
-      <w:proofErr w:type="spellEnd"/>
-      <w:r>
-        <w:t xml:space="preserve"> </w:t>
-      </w:r>
-      <w:proofErr w:type="spellStart"/>
-      <w:r>
-        <w:t>khác</w:t>
-      </w:r>
-      <w:proofErr w:type="spellEnd"/>
-      <w:r>
-        <w:t xml:space="preserve"> </w:t>
-      </w:r>
-      <w:proofErr w:type="spellStart"/>
-      <w:r>
-        <w:t>nhau</w:t>
-      </w:r>
-      <w:proofErr w:type="spellEnd"/>
-      <w:r>
-        <w:t xml:space="preserve"> </w:t>
-      </w:r>
-      <w:proofErr w:type="spellStart"/>
-      <w:r>
-        <w:t>giữa</w:t>
-      </w:r>
-      <w:proofErr w:type="spellEnd"/>
-      <w:r>
-        <w:t xml:space="preserve"> commit </w:t>
-      </w:r>
-      <w:proofErr w:type="spellStart"/>
-      <w:r>
-        <w:t>trước</w:t>
-      </w:r>
-      <w:proofErr w:type="spellEnd"/>
-      <w:r>
-        <w:t xml:space="preserve"> </w:t>
-      </w:r>
-      <w:proofErr w:type="spellStart"/>
-      <w:r>
-        <w:t>đó</w:t>
-      </w:r>
-      <w:proofErr w:type="spellEnd"/>
-      <w:r>
-        <w:t xml:space="preserve">(head^) </w:t>
-      </w:r>
-      <w:proofErr w:type="spellStart"/>
-      <w:r>
-        <w:t>và</w:t>
-      </w:r>
-      <w:proofErr w:type="spellEnd"/>
-      <w:r>
-        <w:t xml:space="preserve"> commit </w:t>
-      </w:r>
-      <w:proofErr w:type="spellStart"/>
-      <w:r>
-        <w:t>trước</w:t>
-      </w:r>
-      <w:proofErr w:type="spellEnd"/>
-      <w:r>
-        <w:t xml:space="preserve"> (head)</w:t>
+        <w:t>2 commit. Vd: sự khác nhau giữa commit trước đó(head^) và commit trước (head)</w:t>
       </w:r>
       <w:r>
-        <w:t xml:space="preserve">. </w:t>
-      </w:r>
-      <w:proofErr w:type="spellStart"/>
-      <w:r>
-        <w:t>Nhánh</w:t>
-      </w:r>
-      <w:proofErr w:type="spellEnd"/>
-      <w:r>
-        <w:t xml:space="preserve"> </w:t>
-      </w:r>
-      <w:proofErr w:type="spellStart"/>
-      <w:r>
-        <w:t>trước</w:t>
-      </w:r>
-      <w:proofErr w:type="spellEnd"/>
-      <w:r>
-        <w:t xml:space="preserve"> </w:t>
-      </w:r>
-      <w:proofErr w:type="spellStart"/>
-      <w:r>
-        <w:t>đó</w:t>
-      </w:r>
-      <w:proofErr w:type="spellEnd"/>
-      <w:r>
-        <w:t xml:space="preserve"> </w:t>
-      </w:r>
-      <w:proofErr w:type="spellStart"/>
-      <w:r>
-        <w:t>có</w:t>
-      </w:r>
-      <w:proofErr w:type="spellEnd"/>
-      <w:r>
-        <w:t xml:space="preserve"> </w:t>
-      </w:r>
-      <w:proofErr w:type="spellStart"/>
-      <w:r>
-        <w:t>thêm</w:t>
-      </w:r>
-      <w:proofErr w:type="spellEnd"/>
-      <w:r>
-        <w:t xml:space="preserve"> 1 </w:t>
-      </w:r>
-      <w:proofErr w:type="spellStart"/>
-      <w:r>
-        <w:t>dòng</w:t>
-      </w:r>
-      <w:proofErr w:type="spellEnd"/>
-      <w:r>
-        <w:t xml:space="preserve"> “them </w:t>
-      </w:r>
-      <w:proofErr w:type="spellStart"/>
-      <w:r>
-        <w:t>dòng</w:t>
-      </w:r>
-      <w:proofErr w:type="spellEnd"/>
-      <w:r>
-        <w:t xml:space="preserve"> 1”.</w:t>
+        <w:t>. Nhánh trước đó có thêm 1 dòng “them dòng 1”.</w:t>
       </w:r>
     </w:p>
     <w:p>
@@ -264,6 +46,9 @@
         <w:ind w:left="1440"/>
       </w:pPr>
       <w:r>
+        <w:rPr>
+          <w:noProof/>
+        </w:rPr>
         <w:drawing>
           <wp:inline distT="0" distB="0" distL="0" distR="0" wp14:anchorId="698412BA" wp14:editId="0ACF4CC7">
             <wp:extent cx="3962953" cy="2048161"/>
@@ -310,127 +95,10 @@
         </w:numPr>
       </w:pPr>
       <w:r>
-        <w:t xml:space="preserve">2 </w:t>
+        <w:t>2 nhánh</w:t>
       </w:r>
-      <w:proofErr w:type="spellStart"/>
       <w:r>
-        <w:t>nhánh</w:t>
-      </w:r>
-      <w:proofErr w:type="spellEnd"/>
-      <w:r>
-        <w:t xml:space="preserve">. </w:t>
-      </w:r>
-      <w:proofErr w:type="spellStart"/>
-      <w:r>
-        <w:t>Vd</w:t>
-      </w:r>
-      <w:proofErr w:type="spellEnd"/>
-      <w:r>
-        <w:t xml:space="preserve">: </w:t>
-      </w:r>
-      <w:proofErr w:type="spellStart"/>
-      <w:r>
-        <w:t>sự</w:t>
-      </w:r>
-      <w:proofErr w:type="spellEnd"/>
-      <w:r>
-        <w:t xml:space="preserve"> </w:t>
-      </w:r>
-      <w:proofErr w:type="spellStart"/>
-      <w:r>
-        <w:t>khác</w:t>
-      </w:r>
-      <w:proofErr w:type="spellEnd"/>
-      <w:r>
-        <w:t xml:space="preserve"> </w:t>
-      </w:r>
-      <w:proofErr w:type="spellStart"/>
-      <w:r>
-        <w:t>nhau</w:t>
-      </w:r>
-      <w:proofErr w:type="spellEnd"/>
-      <w:r>
-        <w:t xml:space="preserve"> </w:t>
-      </w:r>
-      <w:proofErr w:type="spellStart"/>
-      <w:r>
-        <w:t>giữa</w:t>
-      </w:r>
-      <w:proofErr w:type="spellEnd"/>
-      <w:r>
-        <w:t xml:space="preserve"> </w:t>
-      </w:r>
-      <w:proofErr w:type="spellStart"/>
-      <w:r>
-        <w:t>nhánh</w:t>
-      </w:r>
-      <w:proofErr w:type="spellEnd"/>
-      <w:r>
-        <w:t xml:space="preserve"> nhanh1 </w:t>
-      </w:r>
-      <w:proofErr w:type="spellStart"/>
-      <w:r>
-        <w:t>và</w:t>
-      </w:r>
-      <w:proofErr w:type="spellEnd"/>
-      <w:r>
-        <w:t xml:space="preserve"> </w:t>
-      </w:r>
-      <w:proofErr w:type="spellStart"/>
-      <w:r>
-        <w:t>nhánh</w:t>
-      </w:r>
-      <w:proofErr w:type="spellEnd"/>
-      <w:r>
-        <w:t xml:space="preserve"> master. </w:t>
-      </w:r>
-      <w:proofErr w:type="spellStart"/>
-      <w:r>
-        <w:t>Nhánh</w:t>
-      </w:r>
-      <w:proofErr w:type="spellEnd"/>
-      <w:r>
-        <w:t xml:space="preserve"> nhanh1 </w:t>
-      </w:r>
-      <w:proofErr w:type="spellStart"/>
-      <w:r>
-        <w:t>có</w:t>
-      </w:r>
-      <w:proofErr w:type="spellEnd"/>
-      <w:r>
-        <w:t xml:space="preserve"> </w:t>
-      </w:r>
-      <w:proofErr w:type="spellStart"/>
-      <w:r>
-        <w:t>thêm</w:t>
-      </w:r>
-      <w:proofErr w:type="spellEnd"/>
-      <w:r>
-        <w:t xml:space="preserve"> </w:t>
-      </w:r>
-      <w:proofErr w:type="spellStart"/>
-      <w:r>
-        <w:t>dòng</w:t>
-      </w:r>
-      <w:proofErr w:type="spellEnd"/>
-      <w:r>
-        <w:t xml:space="preserve"> “</w:t>
-      </w:r>
-      <w:proofErr w:type="spellStart"/>
-      <w:r>
-        <w:t>nhanh</w:t>
-      </w:r>
-      <w:proofErr w:type="spellEnd"/>
-      <w:r>
-        <w:t xml:space="preserve"> </w:t>
-      </w:r>
-      <w:proofErr w:type="spellStart"/>
-      <w:r>
-        <w:t>phu</w:t>
-      </w:r>
-      <w:proofErr w:type="spellEnd"/>
-      <w:r>
-        <w:t>”.</w:t>
+        <w:t>. Vd: sự khác nhau giữa nhánh nhanh1 và nhánh master. Nhánh nhanh1 có thêm dòng “nhanh phu”.</w:t>
       </w:r>
     </w:p>
     <w:p>
@@ -439,6 +107,9 @@
         <w:ind w:left="1800"/>
       </w:pPr>
       <w:r>
+        <w:rPr>
+          <w:noProof/>
+        </w:rPr>
         <w:drawing>
           <wp:inline distT="0" distB="0" distL="0" distR="0" wp14:anchorId="5898DD86" wp14:editId="7B773CE9">
             <wp:extent cx="3277057" cy="2181529"/>
@@ -484,6 +155,52 @@
           <w:numId w:val="4"/>
         </w:numPr>
       </w:pPr>
+      <w:r>
+        <w:t>Sự khác biệt của file chưa được đưa vào khu vực staging. Vd: có thêm 1 dòng ma chưa commit.</w:t>
+      </w:r>
+    </w:p>
+    <w:p>
+      <w:pPr>
+        <w:pStyle w:val="ListParagraph"/>
+        <w:ind w:left="1800"/>
+      </w:pPr>
+      <w:r>
+        <w:drawing>
+          <wp:inline distT="0" distB="0" distL="0" distR="0" wp14:anchorId="2D6B334D" wp14:editId="049BCC2C">
+            <wp:extent cx="3267531" cy="2038635"/>
+            <wp:effectExtent l="0" t="0" r="0" b="0"/>
+            <wp:docPr id="1144189790" name="Picture 1" descr="A computer screen shot of a black screen&#10;&#10;Description automatically generated"/>
+            <wp:cNvGraphicFramePr>
+              <a:graphicFrameLocks xmlns:a="http://schemas.openxmlformats.org/drawingml/2006/main" noChangeAspect="1"/>
+            </wp:cNvGraphicFramePr>
+            <a:graphic xmlns:a="http://schemas.openxmlformats.org/drawingml/2006/main">
+              <a:graphicData uri="http://schemas.openxmlformats.org/drawingml/2006/picture">
+                <pic:pic xmlns:pic="http://schemas.openxmlformats.org/drawingml/2006/picture">
+                  <pic:nvPicPr>
+                    <pic:cNvPr id="1144189790" name="Picture 1" descr="A computer screen shot of a black screen&#10;&#10;Description automatically generated"/>
+                    <pic:cNvPicPr/>
+                  </pic:nvPicPr>
+                  <pic:blipFill>
+                    <a:blip r:embed="rId7"/>
+                    <a:stretch>
+                      <a:fillRect/>
+                    </a:stretch>
+                  </pic:blipFill>
+                  <pic:spPr>
+                    <a:xfrm>
+                      <a:off x="0" y="0"/>
+                      <a:ext cx="3267531" cy="2038635"/>
+                    </a:xfrm>
+                    <a:prstGeom prst="rect">
+                      <a:avLst/>
+                    </a:prstGeom>
+                  </pic:spPr>
+                </pic:pic>
+              </a:graphicData>
+            </a:graphic>
+          </wp:inline>
+        </w:drawing>
+      </w:r>
     </w:p>
     <w:sectPr>
       <w:pgSz w:w="12240" w:h="15840"/>

</xml_diff>